<commit_message>
Added partially done slides
</commit_message>
<xml_diff>
--- a/FYP documentation/Project Diary/Project_Diary_03112017.docx
+++ b/FYP documentation/Project Diary/Project_Diary_03112017.docx
@@ -70,8 +70,6 @@
               </w:rPr>
               <w:t>Fri</w:t>
             </w:r>
-            <w:bookmarkStart w:id="0" w:name="_GoBack"/>
-            <w:bookmarkEnd w:id="0"/>
             <w:r>
               <w:rPr>
                 <w:rFonts w:ascii="Arial" w:hAnsi="Arial"/>
@@ -2018,7 +2016,27 @@
                 <w:sz w:val="18"/>
                 <w:szCs w:val="18"/>
               </w:rPr>
-              <w:t>complete making the test report  by 11</w:t>
+              <w:t>c</w:t>
+            </w:r>
+            <w:r>
+              <w:rPr>
+                <w:rFonts w:ascii="Arial" w:hAnsi="Arial"/>
+                <w:color w:val="000000"/>
+                <w:sz w:val="18"/>
+                <w:szCs w:val="18"/>
+              </w:rPr>
+              <w:t xml:space="preserve">omplete making the test report </w:t>
+            </w:r>
+            <w:bookmarkStart w:id="0" w:name="_GoBack"/>
+            <w:bookmarkEnd w:id="0"/>
+            <w:r>
+              <w:rPr>
+                <w:rFonts w:ascii="Arial" w:hAnsi="Arial"/>
+                <w:color w:val="000000"/>
+                <w:sz w:val="18"/>
+                <w:szCs w:val="18"/>
+              </w:rPr>
+              <w:t>by 11</w:t>
             </w:r>
             <w:r>
               <w:rPr>
@@ -5757,7 +5775,7 @@
 </file>
 
 <file path=customXml/itemProps1.xml><?xml version="1.0" encoding="utf-8"?>
-<ds:datastoreItem xmlns:ds="http://schemas.openxmlformats.org/officeDocument/2006/customXml" ds:itemID="{24DBD331-4914-4B62-8E54-8B5698B358D0}">
+<ds:datastoreItem xmlns:ds="http://schemas.openxmlformats.org/officeDocument/2006/customXml" ds:itemID="{A43941E8-CF77-49BC-8AD6-F05DC6079904}">
   <ds:schemaRefs>
     <ds:schemaRef ds:uri="http://schemas.openxmlformats.org/officeDocument/2006/bibliography"/>
   </ds:schemaRefs>

</xml_diff>